<commit_message>
update emp,admin LEASE , word
</commit_message>
<xml_diff>
--- a/Group 47_Scenario 1.docx
+++ b/Group 47_Scenario 1.docx
@@ -976,7 +976,6 @@
         <w:t>fk</w:t>
       </w:r>
       <w:proofErr w:type="spellEnd"/>
-      <w:proofErr w:type="gramStart"/>
       <w:r>
         <w:rPr>
           <w:rFonts w:ascii="Times New Roman" w:hAnsi="Times New Roman" w:cs="Times New Roman"/>
@@ -1009,7 +1008,6 @@
         </w:rPr>
         <w:t>]</w:t>
       </w:r>
-      <w:proofErr w:type="gramEnd"/>
     </w:p>
     <w:p>
       <w:pPr>
@@ -1083,7 +1081,6 @@
         <w:t>fk</w:t>
       </w:r>
       <w:proofErr w:type="spellEnd"/>
-      <w:proofErr w:type="gramStart"/>
       <w:r>
         <w:rPr>
           <w:rFonts w:ascii="Times New Roman" w:hAnsi="Times New Roman" w:cs="Times New Roman"/>
@@ -1114,7 +1111,6 @@
         </w:rPr>
         <w:t>]</w:t>
       </w:r>
-      <w:proofErr w:type="gramEnd"/>
     </w:p>
     <w:p>
       <w:pPr>
@@ -1301,7 +1297,6 @@
         <w:t>fk</w:t>
       </w:r>
       <w:proofErr w:type="spellEnd"/>
-      <w:proofErr w:type="gramStart"/>
       <w:r>
         <w:rPr>
           <w:rFonts w:ascii="Times New Roman" w:hAnsi="Times New Roman" w:cs="Times New Roman"/>
@@ -1321,18 +1316,7 @@
           <w:sz w:val="24"/>
           <w:szCs w:val="24"/>
         </w:rPr>
-        <w:t xml:space="preserve"> ]</w:t>
-      </w:r>
-      <w:proofErr w:type="gramEnd"/>
-      <w:r>
-        <w:rPr>
-          <w:rFonts w:ascii="Times New Roman" w:hAnsi="Times New Roman" w:cs="Times New Roman"/>
-          <w:b/>
-          <w:bCs/>
-          <w:sz w:val="24"/>
-          <w:szCs w:val="24"/>
-        </w:rPr>
-        <w:t xml:space="preserve">  </w:t>
+        <w:t xml:space="preserve"> ]  </w:t>
       </w:r>
     </w:p>
     <w:p>
@@ -1488,7 +1472,6 @@
         <w:t>fk</w:t>
       </w:r>
       <w:proofErr w:type="spellEnd"/>
-      <w:proofErr w:type="gramStart"/>
       <w:r>
         <w:rPr>
           <w:rFonts w:ascii="Times New Roman" w:hAnsi="Times New Roman" w:cs="Times New Roman"/>
@@ -1521,7 +1504,6 @@
         </w:rPr>
         <w:t>]</w:t>
       </w:r>
-      <w:proofErr w:type="gramEnd"/>
     </w:p>
     <w:p>
       <w:pPr>
@@ -1568,18 +1550,7 @@
           <w:sz w:val="24"/>
           <w:szCs w:val="24"/>
         </w:rPr>
-        <w:t>owner_</w:t>
-      </w:r>
-      <w:proofErr w:type="gramStart"/>
-      <w:r>
-        <w:rPr>
-          <w:rFonts w:ascii="Times New Roman" w:hAnsi="Times New Roman" w:cs="Times New Roman"/>
-          <w:b/>
-          <w:bCs/>
-          <w:sz w:val="24"/>
-          <w:szCs w:val="24"/>
-        </w:rPr>
-        <w:t>ID</w:t>
+        <w:t>owner_ID</w:t>
       </w:r>
       <w:proofErr w:type="spellEnd"/>
       <w:r>
@@ -1594,7 +1565,6 @@
         <w:t>(</w:t>
       </w:r>
       <w:proofErr w:type="spellStart"/>
-      <w:proofErr w:type="gramEnd"/>
       <w:r>
         <w:rPr>
           <w:rFonts w:ascii="Times New Roman" w:hAnsi="Times New Roman" w:cs="Times New Roman"/>
@@ -1697,18 +1667,7 @@
           <w:sz w:val="24"/>
           <w:szCs w:val="24"/>
         </w:rPr>
-        <w:t>owner_</w:t>
-      </w:r>
-      <w:proofErr w:type="gramStart"/>
-      <w:r>
-        <w:rPr>
-          <w:rFonts w:ascii="Times New Roman" w:hAnsi="Times New Roman" w:cs="Times New Roman"/>
-          <w:b/>
-          <w:bCs/>
-          <w:sz w:val="24"/>
-          <w:szCs w:val="24"/>
-        </w:rPr>
-        <w:t>ID</w:t>
+        <w:t>owner_ID</w:t>
       </w:r>
       <w:proofErr w:type="spellEnd"/>
       <w:r>
@@ -1723,7 +1682,6 @@
         <w:t>(</w:t>
       </w:r>
       <w:proofErr w:type="spellStart"/>
-      <w:proofErr w:type="gramEnd"/>
       <w:r>
         <w:rPr>
           <w:rFonts w:ascii="Times New Roman" w:hAnsi="Times New Roman" w:cs="Times New Roman"/>
@@ -1852,18 +1810,7 @@
           <w:sz w:val="24"/>
           <w:szCs w:val="24"/>
         </w:rPr>
-        <w:t>owner_</w:t>
-      </w:r>
-      <w:proofErr w:type="gramStart"/>
-      <w:r>
-        <w:rPr>
-          <w:rFonts w:ascii="Times New Roman" w:hAnsi="Times New Roman" w:cs="Times New Roman"/>
-          <w:b/>
-          <w:bCs/>
-          <w:sz w:val="24"/>
-          <w:szCs w:val="24"/>
-        </w:rPr>
-        <w:t>ID</w:t>
+        <w:t>owner_ID</w:t>
       </w:r>
       <w:proofErr w:type="spellEnd"/>
       <w:r>
@@ -1878,7 +1825,6 @@
         <w:t>(</w:t>
       </w:r>
       <w:proofErr w:type="spellStart"/>
-      <w:proofErr w:type="gramEnd"/>
       <w:r>
         <w:rPr>
           <w:rFonts w:ascii="Times New Roman" w:hAnsi="Times New Roman" w:cs="Times New Roman"/>
@@ -2241,7 +2187,6 @@
         <w:t>fk</w:t>
       </w:r>
       <w:proofErr w:type="spellEnd"/>
-      <w:proofErr w:type="gramStart"/>
       <w:r>
         <w:rPr>
           <w:rFonts w:ascii="Times New Roman" w:hAnsi="Times New Roman" w:cs="Times New Roman"/>
@@ -2274,7 +2219,6 @@
         </w:rPr>
         <w:t>]</w:t>
       </w:r>
-      <w:proofErr w:type="gramEnd"/>
     </w:p>
     <w:p>
       <w:pPr>
@@ -2366,7 +2310,6 @@
         <w:t>fk</w:t>
       </w:r>
       <w:proofErr w:type="spellEnd"/>
-      <w:proofErr w:type="gramStart"/>
       <w:r>
         <w:rPr>
           <w:rFonts w:ascii="Times New Roman" w:hAnsi="Times New Roman" w:cs="Times New Roman"/>
@@ -2399,7 +2342,6 @@
         </w:rPr>
         <w:t>]</w:t>
       </w:r>
-      <w:proofErr w:type="gramEnd"/>
     </w:p>
     <w:p>
       <w:pPr>
@@ -2782,7 +2724,6 @@
         <w:t>fk</w:t>
       </w:r>
       <w:proofErr w:type="spellEnd"/>
-      <w:proofErr w:type="gramStart"/>
       <w:r>
         <w:rPr>
           <w:rFonts w:ascii="Times New Roman" w:hAnsi="Times New Roman" w:cs="Times New Roman"/>
@@ -2804,19 +2745,7 @@
           <w:szCs w:val="24"/>
           <w:u w:val="single"/>
         </w:rPr>
-        <w:t xml:space="preserve"> ,</w:t>
-      </w:r>
-      <w:proofErr w:type="gramEnd"/>
-      <w:r>
-        <w:rPr>
-          <w:rFonts w:ascii="Times New Roman" w:hAnsi="Times New Roman" w:cs="Times New Roman"/>
-          <w:b/>
-          <w:bCs/>
-          <w:sz w:val="24"/>
-          <w:szCs w:val="24"/>
-          <w:u w:val="single"/>
-        </w:rPr>
-        <w:t xml:space="preserve"> </w:t>
+        <w:t xml:space="preserve"> , </w:t>
       </w:r>
       <w:proofErr w:type="spellStart"/>
       <w:r>
@@ -4397,14 +4326,6 @@
                 <w:bCs/>
               </w:rPr>
             </w:pPr>
-            <w:r>
-              <w:rPr>
-                <w:rFonts w:ascii="Times New Roman" w:hAnsi="Times New Roman" w:cs="Times New Roman"/>
-                <w:b/>
-                <w:bCs/>
-              </w:rPr>
-              <w:t xml:space="preserve">Update </w:t>
-            </w:r>
           </w:p>
         </w:tc>
         <w:tc>
@@ -4421,7 +4342,7 @@
               <w:rPr>
                 <w:rFonts w:ascii="Times New Roman" w:hAnsi="Times New Roman" w:cs="Times New Roman"/>
               </w:rPr>
-              <w:t xml:space="preserve">Employee </w:t>
+              <w:t xml:space="preserve">Lease  </w:t>
             </w:r>
           </w:p>
         </w:tc>
@@ -4441,6 +4362,7 @@
         <w:tc>
           <w:tcPr>
             <w:tcW w:w="1779" w:type="dxa"/>
+            <w:shd w:val="clear" w:color="auto" w:fill="FFD966" w:themeFill="accent4" w:themeFillTint="99"/>
           </w:tcPr>
           <w:p>
             <w:pPr>
@@ -4491,6 +4413,14 @@
                 <w:bCs/>
               </w:rPr>
             </w:pPr>
+            <w:r>
+              <w:rPr>
+                <w:rFonts w:ascii="Times New Roman" w:hAnsi="Times New Roman" w:cs="Times New Roman"/>
+                <w:b/>
+                <w:bCs/>
+              </w:rPr>
+              <w:t xml:space="preserve">Update </w:t>
+            </w:r>
           </w:p>
         </w:tc>
         <w:tc>
@@ -4507,7 +4437,7 @@
               <w:rPr>
                 <w:rFonts w:ascii="Times New Roman" w:hAnsi="Times New Roman" w:cs="Times New Roman"/>
               </w:rPr>
-              <w:t xml:space="preserve">Owner </w:t>
+              <w:t xml:space="preserve">Employee </w:t>
             </w:r>
           </w:p>
         </w:tc>
@@ -4527,7 +4457,6 @@
         <w:tc>
           <w:tcPr>
             <w:tcW w:w="1779" w:type="dxa"/>
-            <w:shd w:val="clear" w:color="auto" w:fill="FFD966" w:themeFill="accent4" w:themeFillTint="99"/>
           </w:tcPr>
           <w:p>
             <w:pPr>
@@ -4594,7 +4523,7 @@
               <w:rPr>
                 <w:rFonts w:ascii="Times New Roman" w:hAnsi="Times New Roman" w:cs="Times New Roman"/>
               </w:rPr>
-              <w:t xml:space="preserve">Property </w:t>
+              <w:t xml:space="preserve">Owner </w:t>
             </w:r>
           </w:p>
         </w:tc>
@@ -4681,7 +4610,7 @@
               <w:rPr>
                 <w:rFonts w:ascii="Times New Roman" w:hAnsi="Times New Roman" w:cs="Times New Roman"/>
               </w:rPr>
-              <w:t xml:space="preserve">Client </w:t>
+              <w:t xml:space="preserve">Property </w:t>
             </w:r>
           </w:p>
         </w:tc>
@@ -4752,14 +4681,6 @@
                 <w:bCs/>
               </w:rPr>
             </w:pPr>
-            <w:r>
-              <w:rPr>
-                <w:rFonts w:ascii="Times New Roman" w:hAnsi="Times New Roman" w:cs="Times New Roman"/>
-                <w:b/>
-                <w:bCs/>
-              </w:rPr>
-              <w:t xml:space="preserve">Show </w:t>
-            </w:r>
           </w:p>
         </w:tc>
         <w:tc>
@@ -4776,7 +4697,7 @@
               <w:rPr>
                 <w:rFonts w:ascii="Times New Roman" w:hAnsi="Times New Roman" w:cs="Times New Roman"/>
               </w:rPr>
-              <w:t xml:space="preserve">Employee </w:t>
+              <w:t xml:space="preserve">Client </w:t>
             </w:r>
           </w:p>
         </w:tc>
@@ -4796,6 +4717,7 @@
         <w:tc>
           <w:tcPr>
             <w:tcW w:w="1779" w:type="dxa"/>
+            <w:shd w:val="clear" w:color="auto" w:fill="FFD966" w:themeFill="accent4" w:themeFillTint="99"/>
           </w:tcPr>
           <w:p>
             <w:pPr>
@@ -4862,7 +4784,7 @@
               <w:rPr>
                 <w:rFonts w:ascii="Times New Roman" w:hAnsi="Times New Roman" w:cs="Times New Roman"/>
               </w:rPr>
-              <w:t xml:space="preserve">Branch </w:t>
+              <w:t xml:space="preserve">Lease </w:t>
             </w:r>
           </w:p>
         </w:tc>
@@ -4882,6 +4804,7 @@
         <w:tc>
           <w:tcPr>
             <w:tcW w:w="1779" w:type="dxa"/>
+            <w:shd w:val="clear" w:color="auto" w:fill="FFD966" w:themeFill="accent4" w:themeFillTint="99"/>
           </w:tcPr>
           <w:p>
             <w:pPr>
@@ -4932,6 +4855,186 @@
                 <w:bCs/>
               </w:rPr>
             </w:pPr>
+            <w:r>
+              <w:rPr>
+                <w:rFonts w:ascii="Times New Roman" w:hAnsi="Times New Roman" w:cs="Times New Roman"/>
+                <w:b/>
+                <w:bCs/>
+              </w:rPr>
+              <w:t xml:space="preserve">Show </w:t>
+            </w:r>
+          </w:p>
+        </w:tc>
+        <w:tc>
+          <w:tcPr>
+            <w:tcW w:w="2447" w:type="dxa"/>
+          </w:tcPr>
+          <w:p>
+            <w:pPr>
+              <w:rPr>
+                <w:rFonts w:ascii="Times New Roman" w:hAnsi="Times New Roman" w:cs="Times New Roman"/>
+              </w:rPr>
+            </w:pPr>
+            <w:r>
+              <w:rPr>
+                <w:rFonts w:ascii="Times New Roman" w:hAnsi="Times New Roman" w:cs="Times New Roman"/>
+              </w:rPr>
+              <w:t xml:space="preserve">Employee </w:t>
+            </w:r>
+          </w:p>
+        </w:tc>
+        <w:tc>
+          <w:tcPr>
+            <w:tcW w:w="1733" w:type="dxa"/>
+            <w:shd w:val="clear" w:color="auto" w:fill="A8D08D" w:themeFill="accent6" w:themeFillTint="99"/>
+          </w:tcPr>
+          <w:p>
+            <w:pPr>
+              <w:rPr>
+                <w:rFonts w:ascii="Times New Roman" w:hAnsi="Times New Roman" w:cs="Times New Roman"/>
+              </w:rPr>
+            </w:pPr>
+          </w:p>
+        </w:tc>
+        <w:tc>
+          <w:tcPr>
+            <w:tcW w:w="1779" w:type="dxa"/>
+          </w:tcPr>
+          <w:p>
+            <w:pPr>
+              <w:rPr>
+                <w:rFonts w:ascii="Times New Roman" w:hAnsi="Times New Roman" w:cs="Times New Roman"/>
+              </w:rPr>
+            </w:pPr>
+          </w:p>
+        </w:tc>
+        <w:tc>
+          <w:tcPr>
+            <w:tcW w:w="1601" w:type="dxa"/>
+          </w:tcPr>
+          <w:p>
+            <w:pPr>
+              <w:rPr>
+                <w:rFonts w:ascii="Times New Roman" w:hAnsi="Times New Roman" w:cs="Times New Roman"/>
+              </w:rPr>
+            </w:pPr>
+          </w:p>
+        </w:tc>
+        <w:tc>
+          <w:tcPr>
+            <w:tcW w:w="1601" w:type="dxa"/>
+          </w:tcPr>
+          <w:p>
+            <w:pPr>
+              <w:rPr>
+                <w:rFonts w:ascii="Times New Roman" w:hAnsi="Times New Roman" w:cs="Times New Roman"/>
+              </w:rPr>
+            </w:pPr>
+          </w:p>
+        </w:tc>
+      </w:tr>
+      <w:tr>
+        <w:trPr>
+          <w:trHeight w:val="370"/>
+        </w:trPr>
+        <w:tc>
+          <w:tcPr>
+            <w:tcW w:w="1156" w:type="dxa"/>
+          </w:tcPr>
+          <w:p>
+            <w:pPr>
+              <w:rPr>
+                <w:rFonts w:ascii="Times New Roman" w:hAnsi="Times New Roman" w:cs="Times New Roman"/>
+                <w:b/>
+                <w:bCs/>
+              </w:rPr>
+            </w:pPr>
+          </w:p>
+        </w:tc>
+        <w:tc>
+          <w:tcPr>
+            <w:tcW w:w="2447" w:type="dxa"/>
+          </w:tcPr>
+          <w:p>
+            <w:pPr>
+              <w:rPr>
+                <w:rFonts w:ascii="Times New Roman" w:hAnsi="Times New Roman" w:cs="Times New Roman"/>
+              </w:rPr>
+            </w:pPr>
+            <w:r>
+              <w:rPr>
+                <w:rFonts w:ascii="Times New Roman" w:hAnsi="Times New Roman" w:cs="Times New Roman"/>
+              </w:rPr>
+              <w:t xml:space="preserve">Branch </w:t>
+            </w:r>
+          </w:p>
+        </w:tc>
+        <w:tc>
+          <w:tcPr>
+            <w:tcW w:w="1733" w:type="dxa"/>
+            <w:shd w:val="clear" w:color="auto" w:fill="A8D08D" w:themeFill="accent6" w:themeFillTint="99"/>
+          </w:tcPr>
+          <w:p>
+            <w:pPr>
+              <w:rPr>
+                <w:rFonts w:ascii="Times New Roman" w:hAnsi="Times New Roman" w:cs="Times New Roman"/>
+              </w:rPr>
+            </w:pPr>
+          </w:p>
+        </w:tc>
+        <w:tc>
+          <w:tcPr>
+            <w:tcW w:w="1779" w:type="dxa"/>
+          </w:tcPr>
+          <w:p>
+            <w:pPr>
+              <w:rPr>
+                <w:rFonts w:ascii="Times New Roman" w:hAnsi="Times New Roman" w:cs="Times New Roman"/>
+              </w:rPr>
+            </w:pPr>
+          </w:p>
+        </w:tc>
+        <w:tc>
+          <w:tcPr>
+            <w:tcW w:w="1601" w:type="dxa"/>
+          </w:tcPr>
+          <w:p>
+            <w:pPr>
+              <w:rPr>
+                <w:rFonts w:ascii="Times New Roman" w:hAnsi="Times New Roman" w:cs="Times New Roman"/>
+              </w:rPr>
+            </w:pPr>
+          </w:p>
+        </w:tc>
+        <w:tc>
+          <w:tcPr>
+            <w:tcW w:w="1601" w:type="dxa"/>
+          </w:tcPr>
+          <w:p>
+            <w:pPr>
+              <w:rPr>
+                <w:rFonts w:ascii="Times New Roman" w:hAnsi="Times New Roman" w:cs="Times New Roman"/>
+              </w:rPr>
+            </w:pPr>
+          </w:p>
+        </w:tc>
+      </w:tr>
+      <w:tr>
+        <w:trPr>
+          <w:trHeight w:val="370"/>
+        </w:trPr>
+        <w:tc>
+          <w:tcPr>
+            <w:tcW w:w="1156" w:type="dxa"/>
+          </w:tcPr>
+          <w:p>
+            <w:pPr>
+              <w:rPr>
+                <w:rFonts w:ascii="Times New Roman" w:hAnsi="Times New Roman" w:cs="Times New Roman"/>
+                <w:b/>
+                <w:bCs/>
+              </w:rPr>
+            </w:pPr>
           </w:p>
         </w:tc>
         <w:tc>
@@ -5834,6 +5937,91 @@
                 <w:rFonts w:ascii="Times New Roman" w:hAnsi="Times New Roman" w:cs="Times New Roman"/>
               </w:rPr>
               <w:t xml:space="preserve">Newspaper </w:t>
+            </w:r>
+          </w:p>
+        </w:tc>
+        <w:tc>
+          <w:tcPr>
+            <w:tcW w:w="1733" w:type="dxa"/>
+            <w:shd w:val="clear" w:color="auto" w:fill="A8D08D" w:themeFill="accent6" w:themeFillTint="99"/>
+          </w:tcPr>
+          <w:p>
+            <w:pPr>
+              <w:rPr>
+                <w:rFonts w:ascii="Times New Roman" w:hAnsi="Times New Roman" w:cs="Times New Roman"/>
+              </w:rPr>
+            </w:pPr>
+          </w:p>
+        </w:tc>
+        <w:tc>
+          <w:tcPr>
+            <w:tcW w:w="1779" w:type="dxa"/>
+            <w:shd w:val="clear" w:color="auto" w:fill="FFD966" w:themeFill="accent4" w:themeFillTint="99"/>
+          </w:tcPr>
+          <w:p>
+            <w:pPr>
+              <w:rPr>
+                <w:rFonts w:ascii="Times New Roman" w:hAnsi="Times New Roman" w:cs="Times New Roman"/>
+              </w:rPr>
+            </w:pPr>
+          </w:p>
+        </w:tc>
+        <w:tc>
+          <w:tcPr>
+            <w:tcW w:w="1601" w:type="dxa"/>
+          </w:tcPr>
+          <w:p>
+            <w:pPr>
+              <w:rPr>
+                <w:rFonts w:ascii="Times New Roman" w:hAnsi="Times New Roman" w:cs="Times New Roman"/>
+              </w:rPr>
+            </w:pPr>
+          </w:p>
+        </w:tc>
+        <w:tc>
+          <w:tcPr>
+            <w:tcW w:w="1601" w:type="dxa"/>
+          </w:tcPr>
+          <w:p>
+            <w:pPr>
+              <w:rPr>
+                <w:rFonts w:ascii="Times New Roman" w:hAnsi="Times New Roman" w:cs="Times New Roman"/>
+              </w:rPr>
+            </w:pPr>
+          </w:p>
+        </w:tc>
+      </w:tr>
+      <w:tr>
+        <w:trPr>
+          <w:trHeight w:val="370"/>
+        </w:trPr>
+        <w:tc>
+          <w:tcPr>
+            <w:tcW w:w="1156" w:type="dxa"/>
+          </w:tcPr>
+          <w:p>
+            <w:pPr>
+              <w:rPr>
+                <w:rFonts w:ascii="Times New Roman" w:hAnsi="Times New Roman" w:cs="Times New Roman"/>
+              </w:rPr>
+            </w:pPr>
+          </w:p>
+        </w:tc>
+        <w:tc>
+          <w:tcPr>
+            <w:tcW w:w="2447" w:type="dxa"/>
+          </w:tcPr>
+          <w:p>
+            <w:pPr>
+              <w:rPr>
+                <w:rFonts w:ascii="Times New Roman" w:hAnsi="Times New Roman" w:cs="Times New Roman"/>
+              </w:rPr>
+            </w:pPr>
+            <w:r>
+              <w:rPr>
+                <w:rFonts w:ascii="Times New Roman" w:hAnsi="Times New Roman" w:cs="Times New Roman"/>
+              </w:rPr>
+              <w:t xml:space="preserve">Lease </w:t>
             </w:r>
           </w:p>
         </w:tc>

</xml_diff>